<commit_message>
Small changes to outline
</commit_message>
<xml_diff>
--- a/Sprint 1 Documentation/Client Script.docx
+++ b/Sprint 1 Documentation/Client Script.docx
@@ -358,11 +358,34 @@
         <w:t xml:space="preserve">- Show features of website </w:t>
         <w:br/>
         <w:tab/>
-        <w:t xml:space="preserve">- Talk about accessibility </w:t>
-        <w:br/>
-        <w:tab/>
-        <w:tab/>
-        <w:t xml:space="preserve">- alt text on images - TODO will add tomorrow before meeting</w:t>
+        <w:t xml:space="preserve">- </w:t>
+      </w:r>
+      <w:r>
+        <w:rPr>
+          <w:rFonts w:ascii="Calibri" w:hAnsi="Calibri" w:cs="Calibri" w:eastAsia="Calibri"/>
+          <w:strike w:val="true"/>
+          <w:color w:val="auto"/>
+          <w:spacing w:val="0"/>
+          <w:position w:val="0"/>
+          <w:sz w:val="22"/>
+          <w:shd w:fill="auto" w:val="clear"/>
+        </w:rPr>
+        <w:t xml:space="preserve">Talk about accessibility </w:t>
+      </w:r>
+      <w:r>
+        <w:rPr>
+          <w:rFonts w:ascii="Calibri" w:hAnsi="Calibri" w:cs="Calibri" w:eastAsia="Calibri"/>
+          <w:color w:val="auto"/>
+          <w:spacing w:val="0"/>
+          <w:position w:val="0"/>
+          <w:sz w:val="22"/>
+          <w:shd w:fill="auto" w:val="clear"/>
+        </w:rPr>
+        <w:t xml:space="preserve">(should talk about this in sprint 2 meeting instead)</w:t>
+        <w:br/>
+        <w:tab/>
+        <w:tab/>
+        <w:t xml:space="preserve">- alt text on images</w:t>
         <w:br/>
         <w:tab/>
         <w:tab/>

</xml_diff>